<commit_message>
Clean quartoword.R implementation - streamlined proof of concept
</commit_message>
<xml_diff>
--- a/Templates/simple_csr.docx
+++ b/Templates/simple_csr.docx
@@ -18,14 +18,78 @@
         <w:t xml:space="preserve">Study Team</w:t>
       </w:r>
     </w:p>
+    <w:bookmarkStart w:id="20" w:name="executive-summary"/>
+    <w:p>
+      <w:pPr>
+        <w:pStyle w:val="Heading1"/>
+      </w:pPr>
+      <w:r>
+        <w:t xml:space="preserve">Executive Summary</w:t>
+      </w:r>
+    </w:p>
     <w:p>
       <w:pPr>
         <w:pStyle w:val="FirstParagraph"/>
       </w:pPr>
       <w:r>
+        <w:t xml:space="preserve">This is the REVISED executive summary section.</w:t>
+      </w:r>
+      <w:r>
+        <w:t xml:space="preserve"> </w:t>
+      </w:r>
+      <w:r>
+        <w:t xml:space="preserve"># Study Design</w:t>
+      </w:r>
+      <w:r>
+        <w:t xml:space="preserve"> </w:t>
+      </w:r>
+      <w:r>
+        <w:t xml:space="preserve">This section describes the study design and methodology.</w:t>
+      </w:r>
+      <w:r>
+        <w:t xml:space="preserve"> </w:t>
+      </w:r>
+      <w:r>
+        <w:t xml:space="preserve"># Results</w:t>
+      </w:r>
+      <w:r>
+        <w:t xml:space="preserve"> </w:t>
+      </w:r>
+      <w:r>
+        <w:t xml:space="preserve">## Primary Endpoint</w:t>
+      </w:r>
+      <w:r>
+        <w:t xml:space="preserve"> </w:t>
+      </w:r>
+      <w:r>
+        <w:t xml:space="preserve">Results of the primary endpoint analysis will go here.</w:t>
+      </w:r>
+      <w:r>
+        <w:t xml:space="preserve"> </w:t>
+      </w:r>
+      <w:r>
+        <w:t xml:space="preserve">## Secondary Endpoints</w:t>
+      </w:r>
+      <w:r>
+        <w:t xml:space="preserve"> </w:t>
+      </w:r>
+      <w:r>
         <w:t xml:space="preserve">Secondary endpoint results will be presented in this section.</w:t>
       </w:r>
+      <w:r>
+        <w:t xml:space="preserve"> </w:t>
+      </w:r>
+      <w:r>
+        <w:t xml:space="preserve"># Conclusions</w:t>
+      </w:r>
+      <w:r>
+        <w:t xml:space="preserve"> </w:t>
+      </w:r>
+      <w:r>
+        <w:t xml:space="preserve">Study conclusions and interpretation.</w:t>
+      </w:r>
     </w:p>
+    <w:bookmarkEnd w:id="20"/>
     <w:sectPr>
       <w:footnotePr>
         <w:numRestart w:val="eachSect"/>

</xml_diff>